<commit_message>
Update TI-9.1.1 Sources for Connectors for DCC (1).docx
</commit_message>
<xml_diff>
--- a/drafts/TI-9.1.1 Sources for Connectors for DCC (1).docx
+++ b/drafts/TI-9.1.1 Sources for Connectors for DCC (1).docx
@@ -87,15 +87,7 @@
         </w:numPr>
       </w:pPr>
       <w:r>
-        <w:t xml:space="preserve">S-9.1.1.4 </w:t>
-      </w:r>
-      <w:proofErr w:type="spellStart"/>
-      <w:r>
-        <w:t>PluX</w:t>
-      </w:r>
-      <w:proofErr w:type="spellEnd"/>
-      <w:r>
-        <w:t xml:space="preserve"> Interface</w:t>
+        <w:t>S-9.1.1.4 PluX Interface</w:t>
       </w:r>
     </w:p>
     <w:p>
@@ -281,10 +273,7 @@
         <w:t>R</w:t>
       </w:r>
       <w:r>
-        <w:t xml:space="preserve"> series are insulation displacement. The decoder socket is the</w:t>
-      </w:r>
-      <w:r>
-        <w:t xml:space="preserve"> same in both cases. </w:t>
+        <w:t xml:space="preserve"> series are insulation displacement. The decoder socket is the same in both cases. </w:t>
       </w:r>
       <w:r>
         <w:t>Datasheets for both series listing options may be found at:</w:t>
@@ -676,11 +665,9 @@
             <w:tcW w:w="3572" w:type="dxa"/>
           </w:tcPr>
           <w:p>
-            <w:proofErr w:type="spellStart"/>
             <w:r>
               <w:t>Samtec</w:t>
             </w:r>
-            <w:proofErr w:type="spellEnd"/>
           </w:p>
         </w:tc>
         <w:tc>
@@ -838,11 +825,9 @@
             <w:tcW w:w="3572" w:type="dxa"/>
           </w:tcPr>
           <w:p>
-            <w:proofErr w:type="spellStart"/>
             <w:r>
               <w:t>Samtec</w:t>
             </w:r>
-            <w:proofErr w:type="spellEnd"/>
           </w:p>
         </w:tc>
         <w:tc>
@@ -872,11 +857,9 @@
             <w:tcW w:w="3572" w:type="dxa"/>
           </w:tcPr>
           <w:p>
-            <w:proofErr w:type="spellStart"/>
             <w:r>
               <w:t>Samtec</w:t>
             </w:r>
-            <w:proofErr w:type="spellEnd"/>
           </w:p>
         </w:tc>
         <w:tc>
@@ -1008,11 +991,9 @@
             <w:tcW w:w="3572" w:type="dxa"/>
           </w:tcPr>
           <w:p>
-            <w:proofErr w:type="spellStart"/>
             <w:r>
               <w:t>Samtec</w:t>
             </w:r>
-            <w:proofErr w:type="spellEnd"/>
           </w:p>
         </w:tc>
         <w:tc>
@@ -1042,11 +1023,9 @@
             <w:tcW w:w="3572" w:type="dxa"/>
           </w:tcPr>
           <w:p>
-            <w:proofErr w:type="spellStart"/>
             <w:r>
               <w:t>Samtec</w:t>
             </w:r>
-            <w:proofErr w:type="spellEnd"/>
           </w:p>
         </w:tc>
         <w:tc>
@@ -1170,11 +1149,9 @@
             <w:tcW w:w="3572" w:type="dxa"/>
           </w:tcPr>
           <w:p>
-            <w:proofErr w:type="spellStart"/>
             <w:r>
               <w:t>Samtec</w:t>
             </w:r>
-            <w:proofErr w:type="spellEnd"/>
           </w:p>
         </w:tc>
         <w:tc>
@@ -1288,13 +1265,8 @@
           <w:numId w:val="21"/>
         </w:numPr>
       </w:pPr>
-      <w:proofErr w:type="spellStart"/>
-      <w:r>
-        <w:t>Morethanall</w:t>
-      </w:r>
-      <w:proofErr w:type="spellEnd"/>
-      <w:r>
-        <w:t xml:space="preserve"> connectors have been flagged to the NMRA as having some manufacturing quality issues in 2020 and 2021.  </w:t>
+      <w:r>
+        <w:t xml:space="preserve">Morethanall connectors have been flagged to the NMRA as having some manufacturing quality issues in 2020 and 2021.  </w:t>
       </w:r>
     </w:p>
     <w:p>
@@ -1387,13 +1359,8 @@
             <w:tcW w:w="3572" w:type="dxa"/>
           </w:tcPr>
           <w:p>
-            <w:proofErr w:type="spellStart"/>
-            <w:r>
-              <w:t>Morethanall</w:t>
-            </w:r>
-            <w:proofErr w:type="spellEnd"/>
-            <w:r>
-              <w:t xml:space="preserve"> Co, LTD</w:t>
+            <w:r>
+              <w:t>Morethanall Co, LTD</w:t>
             </w:r>
           </w:p>
         </w:tc>
@@ -1420,13 +1387,8 @@
             <w:tcW w:w="3572" w:type="dxa"/>
           </w:tcPr>
           <w:p>
-            <w:proofErr w:type="spellStart"/>
-            <w:r>
-              <w:t>Coratec</w:t>
-            </w:r>
-            <w:proofErr w:type="spellEnd"/>
-            <w:r>
-              <w:t xml:space="preserve"> GmbH &amp; Co. KG</w:t>
+            <w:r>
+              <w:t>Coratec GmbH &amp; Co. KG</w:t>
             </w:r>
           </w:p>
         </w:tc>
@@ -1438,6 +1400,11 @@
             <w:r>
               <w:t>CT0519P-05-2x09P</w:t>
             </w:r>
+            <w:ins w:id="0" w:author="Mick_Moignard" w:date="2021-05-11T11:12:00Z">
+              <w:r>
+                <w:t>-TR</w:t>
+              </w:r>
+            </w:ins>
           </w:p>
         </w:tc>
         <w:tc>
@@ -1448,6 +1415,36 @@
             <w:r>
               <w:t>Not verified</w:t>
             </w:r>
+            <w:ins w:id="1" w:author="Mick_Moignard" w:date="2021-05-11T11:09:00Z">
+              <w:r>
+                <w:t xml:space="preserve">. </w:t>
+              </w:r>
+            </w:ins>
+            <w:ins w:id="2" w:author="Mick_Moignard" w:date="2021-05-11T11:10:00Z">
+              <w:r>
+                <w:t>More</w:t>
+              </w:r>
+            </w:ins>
+            <w:ins w:id="3" w:author="Mick_Moignard" w:date="2021-05-11T11:11:00Z">
+              <w:r>
+                <w:t>T</w:t>
+              </w:r>
+            </w:ins>
+            <w:ins w:id="4" w:author="Mick_Moignard" w:date="2021-05-11T11:10:00Z">
+              <w:r>
+                <w:t>han</w:t>
+              </w:r>
+            </w:ins>
+            <w:ins w:id="5" w:author="Mick_Moignard" w:date="2021-05-11T11:11:00Z">
+              <w:r>
+                <w:t>A</w:t>
+              </w:r>
+            </w:ins>
+            <w:ins w:id="6" w:author="Mick_Moignard" w:date="2021-05-11T11:10:00Z">
+              <w:r>
+                <w:t>ll part.</w:t>
+              </w:r>
+            </w:ins>
           </w:p>
         </w:tc>
       </w:tr>
@@ -1457,13 +1454,8 @@
             <w:tcW w:w="3572" w:type="dxa"/>
           </w:tcPr>
           <w:p>
-            <w:proofErr w:type="spellStart"/>
-            <w:r>
-              <w:t>Degson</w:t>
-            </w:r>
-            <w:proofErr w:type="spellEnd"/>
-            <w:r>
-              <w:t xml:space="preserve"> Electronics Co., Ltd.</w:t>
+            <w:r>
+              <w:t>Degson Electronics Co., Ltd.</w:t>
             </w:r>
           </w:p>
         </w:tc>
@@ -1473,8 +1465,18 @@
           </w:tcPr>
           <w:p>
             <w:r>
-              <w:t>CT0519P-05-2x09P</w:t>
-            </w:r>
+              <w:t>CT0519P-05-2x09</w:t>
+            </w:r>
+            <w:ins w:id="7" w:author="Mick_Moignard" w:date="2021-05-11T11:12:00Z">
+              <w:r>
+                <w:t>P</w:t>
+              </w:r>
+            </w:ins>
+            <w:del w:id="8" w:author="Mick_Moignard" w:date="2021-05-11T11:12:00Z">
+              <w:r>
+                <w:delText>P</w:delText>
+              </w:r>
+            </w:del>
           </w:p>
         </w:tc>
         <w:tc>
@@ -1485,6 +1487,148 @@
             <w:r>
               <w:t>Not verified</w:t>
             </w:r>
+            <w:ins w:id="9" w:author="Mick_Moignard" w:date="2021-05-11T11:10:00Z">
+              <w:r>
+                <w:t xml:space="preserve">, </w:t>
+              </w:r>
+            </w:ins>
+            <w:ins w:id="10" w:author="Mick_Moignard" w:date="2021-05-11T11:11:00Z">
+              <w:r>
+                <w:t>MoreThanAll part.</w:t>
+              </w:r>
+            </w:ins>
+          </w:p>
+        </w:tc>
+      </w:tr>
+      <w:tr>
+        <w:trPr>
+          <w:ins w:id="11" w:author="Mick_Moignard" w:date="2021-05-11T11:18:00Z"/>
+        </w:trPr>
+        <w:tc>
+          <w:tcPr>
+            <w:tcW w:w="3572" w:type="dxa"/>
+          </w:tcPr>
+          <w:p>
+            <w:pPr>
+              <w:rPr>
+                <w:ins w:id="12" w:author="Mick_Moignard" w:date="2021-05-11T11:18:00Z"/>
+              </w:rPr>
+            </w:pPr>
+            <w:ins w:id="13" w:author="Mick_Moignard" w:date="2021-05-11T11:18:00Z">
+              <w:r>
+                <w:t>Ningbo Yensen</w:t>
+              </w:r>
+            </w:ins>
+          </w:p>
+        </w:tc>
+        <w:tc>
+          <w:tcPr>
+            <w:tcW w:w="3323" w:type="dxa"/>
+          </w:tcPr>
+          <w:p>
+            <w:pPr>
+              <w:rPr>
+                <w:ins w:id="14" w:author="Mick_Moignard" w:date="2021-05-11T11:18:00Z"/>
+              </w:rPr>
+            </w:pPr>
+            <w:ins w:id="15" w:author="Mick_Moignard" w:date="2021-05-11T11:18:00Z">
+              <w:r>
+                <w:rPr>
+                  <w:rFonts w:ascii="Arial" w:hAnsi="Arial" w:cs="Arial"/>
+                  <w:sz w:val="22"/>
+                  <w:szCs w:val="22"/>
+                </w:rPr>
+                <w:t>YSC05-M-1.5-09-G0-R</w:t>
+              </w:r>
+            </w:ins>
+          </w:p>
+        </w:tc>
+        <w:tc>
+          <w:tcPr>
+            <w:tcW w:w="2969" w:type="dxa"/>
+          </w:tcPr>
+          <w:p>
+            <w:pPr>
+              <w:rPr>
+                <w:ins w:id="16" w:author="Mick_Moignard" w:date="2021-05-11T11:18:00Z"/>
+              </w:rPr>
+            </w:pPr>
+            <w:ins w:id="17" w:author="Mick_Moignard" w:date="2021-05-11T11:18:00Z">
+              <w:r>
+                <w:t>Not ver</w:t>
+              </w:r>
+            </w:ins>
+            <w:ins w:id="18" w:author="Mick_Moignard" w:date="2021-05-11T11:19:00Z">
+              <w:r>
+                <w:t>ified</w:t>
+              </w:r>
+            </w:ins>
+          </w:p>
+        </w:tc>
+      </w:tr>
+      <w:tr>
+        <w:trPr>
+          <w:ins w:id="19" w:author="Mick_Moignard" w:date="2021-05-11T11:15:00Z"/>
+        </w:trPr>
+        <w:tc>
+          <w:tcPr>
+            <w:tcW w:w="3572" w:type="dxa"/>
+          </w:tcPr>
+          <w:p>
+            <w:pPr>
+              <w:rPr>
+                <w:ins w:id="20" w:author="Mick_Moignard" w:date="2021-05-11T11:15:00Z"/>
+              </w:rPr>
+            </w:pPr>
+            <w:ins w:id="21" w:author="Mick_Moignard" w:date="2021-05-11T11:15:00Z">
+              <w:r>
+                <w:t>CSC</w:t>
+              </w:r>
+            </w:ins>
+            <w:ins w:id="22" w:author="Mick_Moignard" w:date="2021-05-11T11:16:00Z">
+              <w:r>
+                <w:t>ONN</w:t>
+              </w:r>
+            </w:ins>
+          </w:p>
+        </w:tc>
+        <w:tc>
+          <w:tcPr>
+            <w:tcW w:w="3323" w:type="dxa"/>
+          </w:tcPr>
+          <w:p>
+            <w:pPr>
+              <w:rPr>
+                <w:ins w:id="23" w:author="Mick_Moignard" w:date="2021-05-11T11:15:00Z"/>
+              </w:rPr>
+            </w:pPr>
+            <w:ins w:id="24" w:author="Mick_Moignard" w:date="2021-05-11T11:16:00Z">
+              <w:r>
+                <w:rPr>
+                  <w:rFonts w:ascii="Arial" w:hAnsi="Arial" w:cs="Arial"/>
+                  <w:sz w:val="22"/>
+                  <w:szCs w:val="22"/>
+                </w:rPr>
+                <w:t>CBT-51018M-15</w:t>
+              </w:r>
+            </w:ins>
+          </w:p>
+        </w:tc>
+        <w:tc>
+          <w:tcPr>
+            <w:tcW w:w="2969" w:type="dxa"/>
+          </w:tcPr>
+          <w:p>
+            <w:pPr>
+              <w:rPr>
+                <w:ins w:id="25" w:author="Mick_Moignard" w:date="2021-05-11T11:15:00Z"/>
+              </w:rPr>
+            </w:pPr>
+            <w:ins w:id="26" w:author="Mick_Moignard" w:date="2021-05-11T11:16:00Z">
+              <w:r>
+                <w:t>Not verified</w:t>
+              </w:r>
+            </w:ins>
           </w:p>
         </w:tc>
       </w:tr>
@@ -1580,16 +1724,11 @@
             <w:tcW w:w="3572" w:type="dxa"/>
           </w:tcPr>
           <w:p>
-            <w:proofErr w:type="spellStart"/>
             <w:r>
               <w:t>More</w:t>
             </w:r>
             <w:r>
-              <w:t>thanall</w:t>
-            </w:r>
-            <w:proofErr w:type="spellEnd"/>
-            <w:r>
-              <w:t xml:space="preserve"> Co, LTD</w:t>
+              <w:t>thanall Co, LTD</w:t>
             </w:r>
           </w:p>
         </w:tc>
@@ -1616,13 +1755,8 @@
             <w:tcW w:w="3572" w:type="dxa"/>
           </w:tcPr>
           <w:p>
-            <w:proofErr w:type="spellStart"/>
-            <w:r>
-              <w:t>Coratec</w:t>
-            </w:r>
-            <w:proofErr w:type="spellEnd"/>
-            <w:r>
-              <w:t xml:space="preserve"> GmbH &amp; Co. KG</w:t>
+            <w:r>
+              <w:t>Coratec GmbH &amp; Co. KG</w:t>
             </w:r>
           </w:p>
         </w:tc>
@@ -1634,6 +1768,11 @@
             <w:r>
               <w:t>CT0519S-10-2x09P</w:t>
             </w:r>
+            <w:ins w:id="27" w:author="Mick_Moignard" w:date="2021-05-11T11:12:00Z">
+              <w:r>
+                <w:t>-TR</w:t>
+              </w:r>
+            </w:ins>
           </w:p>
         </w:tc>
         <w:tc>
@@ -1644,6 +1783,11 @@
             <w:r>
               <w:t>Not verified</w:t>
             </w:r>
+            <w:ins w:id="28" w:author="Mick_Moignard" w:date="2021-05-11T11:11:00Z">
+              <w:r>
+                <w:t>, MoreThanAll part.</w:t>
+              </w:r>
+            </w:ins>
           </w:p>
         </w:tc>
       </w:tr>
@@ -1653,13 +1797,8 @@
             <w:tcW w:w="3572" w:type="dxa"/>
           </w:tcPr>
           <w:p>
-            <w:proofErr w:type="spellStart"/>
-            <w:r>
-              <w:t>Degson</w:t>
-            </w:r>
-            <w:proofErr w:type="spellEnd"/>
-            <w:r>
-              <w:t xml:space="preserve"> Electronics Co., Ltd.</w:t>
+            <w:r>
+              <w:t>Degson Electronics Co., Ltd.</w:t>
             </w:r>
           </w:p>
         </w:tc>
@@ -1681,6 +1820,133 @@
             <w:r>
               <w:t>Not verified</w:t>
             </w:r>
+            <w:ins w:id="29" w:author="Mick_Moignard" w:date="2021-05-11T11:11:00Z">
+              <w:r>
+                <w:t>, MoreThanAll part.</w:t>
+              </w:r>
+            </w:ins>
+          </w:p>
+        </w:tc>
+      </w:tr>
+      <w:tr>
+        <w:trPr>
+          <w:ins w:id="30" w:author="Mick_Moignard" w:date="2021-05-11T11:18:00Z"/>
+        </w:trPr>
+        <w:tc>
+          <w:tcPr>
+            <w:tcW w:w="3572" w:type="dxa"/>
+          </w:tcPr>
+          <w:p>
+            <w:pPr>
+              <w:rPr>
+                <w:ins w:id="31" w:author="Mick_Moignard" w:date="2021-05-11T11:18:00Z"/>
+              </w:rPr>
+            </w:pPr>
+            <w:ins w:id="32" w:author="Mick_Moignard" w:date="2021-05-11T11:18:00Z">
+              <w:r>
+                <w:t>Ningbo Yensen</w:t>
+              </w:r>
+            </w:ins>
+          </w:p>
+        </w:tc>
+        <w:tc>
+          <w:tcPr>
+            <w:tcW w:w="3323" w:type="dxa"/>
+          </w:tcPr>
+          <w:p>
+            <w:pPr>
+              <w:rPr>
+                <w:ins w:id="33" w:author="Mick_Moignard" w:date="2021-05-11T11:18:00Z"/>
+              </w:rPr>
+            </w:pPr>
+            <w:ins w:id="34" w:author="Mick_Moignard" w:date="2021-05-11T11:18:00Z">
+              <w:r>
+                <w:rPr>
+                  <w:rFonts w:ascii="Arial" w:hAnsi="Arial" w:cs="Arial"/>
+                  <w:sz w:val="22"/>
+                  <w:szCs w:val="22"/>
+                </w:rPr>
+                <w:t>YSC05-M-1.5-09-G0-R</w:t>
+              </w:r>
+            </w:ins>
+          </w:p>
+        </w:tc>
+        <w:tc>
+          <w:tcPr>
+            <w:tcW w:w="2969" w:type="dxa"/>
+          </w:tcPr>
+          <w:p>
+            <w:pPr>
+              <w:rPr>
+                <w:ins w:id="35" w:author="Mick_Moignard" w:date="2021-05-11T11:18:00Z"/>
+              </w:rPr>
+            </w:pPr>
+            <w:ins w:id="36" w:author="Mick_Moignard" w:date="2021-05-11T11:19:00Z">
+              <w:r>
+                <w:t>Not verified</w:t>
+              </w:r>
+            </w:ins>
+          </w:p>
+        </w:tc>
+      </w:tr>
+      <w:tr>
+        <w:trPr>
+          <w:ins w:id="37" w:author="Mick_Moignard" w:date="2021-05-11T11:15:00Z"/>
+        </w:trPr>
+        <w:tc>
+          <w:tcPr>
+            <w:tcW w:w="3572" w:type="dxa"/>
+          </w:tcPr>
+          <w:p>
+            <w:pPr>
+              <w:rPr>
+                <w:ins w:id="38" w:author="Mick_Moignard" w:date="2021-05-11T11:15:00Z"/>
+              </w:rPr>
+            </w:pPr>
+            <w:ins w:id="39" w:author="Mick_Moignard" w:date="2021-05-11T11:16:00Z">
+              <w:r>
+                <w:t>CSCONN</w:t>
+              </w:r>
+            </w:ins>
+          </w:p>
+        </w:tc>
+        <w:tc>
+          <w:tcPr>
+            <w:tcW w:w="3323" w:type="dxa"/>
+          </w:tcPr>
+          <w:p>
+            <w:pPr>
+              <w:rPr>
+                <w:ins w:id="40" w:author="Mick_Moignard" w:date="2021-05-11T11:15:00Z"/>
+              </w:rPr>
+            </w:pPr>
+            <w:ins w:id="41" w:author="Mick_Moignard" w:date="2021-05-11T11:16:00Z">
+              <w:r>
+                <w:rPr>
+                  <w:rFonts w:ascii="Arial" w:hAnsi="Arial" w:cs="Arial"/>
+                  <w:sz w:val="22"/>
+                  <w:szCs w:val="22"/>
+                </w:rPr>
+                <w:t>CBT-51018F-15</w:t>
+              </w:r>
+            </w:ins>
+          </w:p>
+        </w:tc>
+        <w:tc>
+          <w:tcPr>
+            <w:tcW w:w="2969" w:type="dxa"/>
+          </w:tcPr>
+          <w:p>
+            <w:pPr>
+              <w:rPr>
+                <w:ins w:id="42" w:author="Mick_Moignard" w:date="2021-05-11T11:15:00Z"/>
+              </w:rPr>
+            </w:pPr>
+            <w:ins w:id="43" w:author="Mick_Moignard" w:date="2021-05-11T11:16:00Z">
+              <w:r>
+                <w:t>Not verified.</w:t>
+              </w:r>
+            </w:ins>
           </w:p>
         </w:tc>
       </w:tr>
@@ -1701,7 +1967,15 @@
         <w:pStyle w:val="Heading2"/>
       </w:pPr>
       <w:r>
-        <w:t>Manufacturer Websites</w:t>
+        <w:t>Manufacturer</w:t>
+      </w:r>
+      <w:ins w:id="44" w:author="Mick_Moignard" w:date="2021-05-11T11:26:00Z">
+        <w:r>
+          <w:t>/Distributor</w:t>
+        </w:r>
+      </w:ins>
+      <w:r>
+        <w:t xml:space="preserve"> Websites</w:t>
       </w:r>
     </w:p>
     <w:tbl>
@@ -1817,11 +2091,9 @@
             <w:tcW w:w="2660" w:type="dxa"/>
           </w:tcPr>
           <w:p>
-            <w:proofErr w:type="spellStart"/>
             <w:r>
               <w:t>Samtec</w:t>
             </w:r>
-            <w:proofErr w:type="spellEnd"/>
           </w:p>
         </w:tc>
         <w:tc>
@@ -1885,15 +2157,7 @@
               <w:t xml:space="preserve">Reported dangerous by some </w:t>
             </w:r>
             <w:r>
-              <w:t xml:space="preserve">web browser </w:t>
-            </w:r>
-            <w:proofErr w:type="spellStart"/>
-            <w:r>
-              <w:t>addins</w:t>
-            </w:r>
-            <w:proofErr w:type="spellEnd"/>
-            <w:r>
-              <w:t xml:space="preserve">. </w:t>
+              <w:t xml:space="preserve">web browser addins. </w:t>
             </w:r>
           </w:p>
         </w:tc>
@@ -1904,13 +2168,8 @@
             <w:tcW w:w="2660" w:type="dxa"/>
           </w:tcPr>
           <w:p>
-            <w:proofErr w:type="spellStart"/>
-            <w:r>
-              <w:t>Morethanall</w:t>
-            </w:r>
-            <w:proofErr w:type="spellEnd"/>
-            <w:r>
-              <w:t xml:space="preserve"> Co., LTD</w:t>
+            <w:r>
+              <w:t>Morethanall Co., LTD</w:t>
             </w:r>
           </w:p>
         </w:tc>
@@ -1930,21 +2189,66 @@
                 <w:rPr>
                   <w:rStyle w:val="Hyperlink"/>
                 </w:rPr>
-                <w:t>.morth</w:t>
+                <w:t>.morthanall.com</w:t>
+              </w:r>
+            </w:hyperlink>
+          </w:p>
+        </w:tc>
+        <w:tc>
+          <w:tcPr>
+            <w:tcW w:w="2619" w:type="dxa"/>
+          </w:tcPr>
+          <w:p>
+            <w:r>
+              <w:t xml:space="preserve">Not an HTTPS site. </w:t>
+            </w:r>
+          </w:p>
+        </w:tc>
+      </w:tr>
+      <w:tr>
+        <w:trPr>
+          <w:ins w:id="45" w:author="Mick_Moignard" w:date="2021-05-11T11:13:00Z"/>
+        </w:trPr>
+        <w:tc>
+          <w:tcPr>
+            <w:tcW w:w="2660" w:type="dxa"/>
+          </w:tcPr>
+          <w:p>
+            <w:pPr>
+              <w:rPr>
+                <w:ins w:id="46" w:author="Mick_Moignard" w:date="2021-05-11T11:13:00Z"/>
+              </w:rPr>
+            </w:pPr>
+            <w:ins w:id="47" w:author="Mick_Moignard" w:date="2021-05-11T11:13:00Z">
+              <w:r>
+                <w:t xml:space="preserve">CSCONN Precise </w:t>
               </w:r>
               <w:r>
-                <w:rPr>
-                  <w:rStyle w:val="Hyperlink"/>
-                </w:rPr>
-                <w:t>a</w:t>
+                <w:lastRenderedPageBreak/>
+                <w:t>Electronics</w:t>
+              </w:r>
+            </w:ins>
+          </w:p>
+        </w:tc>
+        <w:tc>
+          <w:tcPr>
+            <w:tcW w:w="4585" w:type="dxa"/>
+          </w:tcPr>
+          <w:p>
+            <w:pPr>
+              <w:rPr>
+                <w:ins w:id="48" w:author="Mick_Moignard" w:date="2021-05-11T11:13:00Z"/>
+              </w:rPr>
+            </w:pPr>
+            <w:ins w:id="49" w:author="Mick_Moignard" w:date="2021-05-11T11:14:00Z">
+              <w:r>
+                <w:lastRenderedPageBreak/>
+                <w:t>https://</w:t>
               </w:r>
               <w:r>
-                <w:rPr>
-                  <w:rStyle w:val="Hyperlink"/>
-                </w:rPr>
-                <w:t>nall.com</w:t>
+                <w:t>www.csconn.com/Index.aspx</w:t>
               </w:r>
-            </w:hyperlink>
+            </w:ins>
           </w:p>
         </w:tc>
         <w:tc>
@@ -1952,25 +2256,73 @@
             <w:tcW w:w="2619" w:type="dxa"/>
           </w:tcPr>
           <w:p>
-            <w:r>
-              <w:t xml:space="preserve">Not an HTTPS site. </w:t>
-            </w:r>
+            <w:pPr>
+              <w:rPr>
+                <w:ins w:id="50" w:author="Mick_Moignard" w:date="2021-05-11T11:13:00Z"/>
+              </w:rPr>
+            </w:pPr>
           </w:p>
         </w:tc>
       </w:tr>
       <w:tr>
+        <w:trPr>
+          <w:ins w:id="51" w:author="Mick_Moignard" w:date="2021-05-11T11:17:00Z"/>
+        </w:trPr>
         <w:tc>
           <w:tcPr>
             <w:tcW w:w="2660" w:type="dxa"/>
           </w:tcPr>
           <w:p>
-            <w:proofErr w:type="spellStart"/>
-            <w:r>
-              <w:t>Coratec</w:t>
-            </w:r>
-            <w:proofErr w:type="spellEnd"/>
-            <w:r>
-              <w:t xml:space="preserve"> GmbH &amp; Co. KG</w:t>
+            <w:pPr>
+              <w:rPr>
+                <w:ins w:id="52" w:author="Mick_Moignard" w:date="2021-05-11T11:17:00Z"/>
+              </w:rPr>
+            </w:pPr>
+            <w:ins w:id="53" w:author="Mick_Moignard" w:date="2021-05-11T11:17:00Z">
+              <w:r>
+                <w:t xml:space="preserve">Ningbo Yensen </w:t>
+              </w:r>
+            </w:ins>
+          </w:p>
+        </w:tc>
+        <w:tc>
+          <w:tcPr>
+            <w:tcW w:w="4585" w:type="dxa"/>
+          </w:tcPr>
+          <w:p>
+            <w:pPr>
+              <w:rPr>
+                <w:ins w:id="54" w:author="Mick_Moignard" w:date="2021-05-11T11:17:00Z"/>
+              </w:rPr>
+            </w:pPr>
+            <w:ins w:id="55" w:author="Mick_Moignard" w:date="2021-05-11T11:17:00Z">
+              <w:r>
+                <w:t xml:space="preserve">Purchase via Coratec. </w:t>
+              </w:r>
+            </w:ins>
+          </w:p>
+        </w:tc>
+        <w:tc>
+          <w:tcPr>
+            <w:tcW w:w="2619" w:type="dxa"/>
+          </w:tcPr>
+          <w:p>
+            <w:pPr>
+              <w:rPr>
+                <w:ins w:id="56" w:author="Mick_Moignard" w:date="2021-05-11T11:17:00Z"/>
+              </w:rPr>
+            </w:pPr>
+          </w:p>
+        </w:tc>
+      </w:tr>
+      <w:tr>
+        <w:tc>
+          <w:tcPr>
+            <w:tcW w:w="2660" w:type="dxa"/>
+          </w:tcPr>
+          <w:p>
+            <w:r>
+              <w:t>Coratec GmbH &amp; Co. KG</w:t>
             </w:r>
           </w:p>
         </w:tc>
@@ -1984,25 +2336,7 @@
                 <w:rPr>
                   <w:rStyle w:val="Hyperlink"/>
                 </w:rPr>
-                <w:t>www.cora</w:t>
-              </w:r>
-              <w:r>
-                <w:rPr>
-                  <w:rStyle w:val="Hyperlink"/>
-                </w:rPr>
-                <w:t>t</w:t>
-              </w:r>
-              <w:r>
-                <w:rPr>
-                  <w:rStyle w:val="Hyperlink"/>
-                </w:rPr>
-                <w:t>e</w:t>
-              </w:r>
-              <w:r>
-                <w:rPr>
-                  <w:rStyle w:val="Hyperlink"/>
-                </w:rPr>
-                <w:t>c.de</w:t>
+                <w:t>www.coratec.de</w:t>
               </w:r>
             </w:hyperlink>
           </w:p>
@@ -2021,13 +2355,23 @@
             <w:r>
               <w:t xml:space="preserve"> not HTTPS.  </w:t>
             </w:r>
-            <w:proofErr w:type="spellStart"/>
-            <w:r>
-              <w:t>Coratec</w:t>
-            </w:r>
-            <w:proofErr w:type="spellEnd"/>
-            <w:r>
-              <w:t xml:space="preserve"> products are sold via distributors. </w:t>
+            <w:del w:id="57" w:author="Mick_Moignard" w:date="2021-05-11T11:08:00Z">
+              <w:r>
+                <w:delText>Coratec products are sold via distributors.</w:delText>
+              </w:r>
+            </w:del>
+            <w:ins w:id="58" w:author="Mick_Moignard" w:date="2021-05-11T11:08:00Z">
+              <w:r>
+                <w:t>Coratec ar</w:t>
+              </w:r>
+            </w:ins>
+            <w:ins w:id="59" w:author="Mick_Moignard" w:date="2021-05-11T11:09:00Z">
+              <w:r>
+                <w:t xml:space="preserve">e a distributor. </w:t>
+              </w:r>
+            </w:ins>
+            <w:r>
+              <w:t xml:space="preserve"> </w:t>
             </w:r>
           </w:p>
         </w:tc>
@@ -2038,13 +2382,8 @@
             <w:tcW w:w="2660" w:type="dxa"/>
           </w:tcPr>
           <w:p>
-            <w:proofErr w:type="spellStart"/>
-            <w:r>
-              <w:t>Degson</w:t>
-            </w:r>
-            <w:proofErr w:type="spellEnd"/>
-            <w:r>
-              <w:t xml:space="preserve"> Electronics Co., Ltd.</w:t>
+            <w:r>
+              <w:t>Degson Electronics Co., Ltd.</w:t>
             </w:r>
           </w:p>
         </w:tc>
@@ -2058,19 +2397,7 @@
                 <w:rPr>
                   <w:rStyle w:val="Hyperlink"/>
                 </w:rPr>
-                <w:t>www.deg</w:t>
-              </w:r>
-              <w:r>
-                <w:rPr>
-                  <w:rStyle w:val="Hyperlink"/>
-                </w:rPr>
-                <w:t>s</w:t>
-              </w:r>
-              <w:r>
-                <w:rPr>
-                  <w:rStyle w:val="Hyperlink"/>
-                </w:rPr>
-                <w:t>on.com</w:t>
+                <w:t>www.degson.com</w:t>
               </w:r>
             </w:hyperlink>
           </w:p>
@@ -2083,6 +2410,11 @@
             <w:r>
               <w:t xml:space="preserve">Searchable. </w:t>
             </w:r>
+            <w:ins w:id="60" w:author="Mick_Moignard" w:date="2021-05-11T11:10:00Z">
+              <w:r>
+                <w:t xml:space="preserve">Degson are a distributor. </w:t>
+              </w:r>
+            </w:ins>
           </w:p>
         </w:tc>
       </w:tr>
@@ -2097,15 +2429,7 @@
         <w:spacing w:after="0"/>
       </w:pPr>
       <w:r>
-        <w:t xml:space="preserve">Note: many of these items are also available from distributors such as </w:t>
-      </w:r>
-      <w:proofErr w:type="spellStart"/>
-      <w:r>
-        <w:t>Digikey</w:t>
-      </w:r>
-      <w:proofErr w:type="spellEnd"/>
-      <w:r>
-        <w:t xml:space="preserve">, and others. </w:t>
+        <w:t xml:space="preserve">Note: many of these items are also available from distributors such as Digikey, and others. </w:t>
       </w:r>
     </w:p>
     <w:p>
@@ -2125,7 +2449,6 @@
         <w:pStyle w:val="Heading1"/>
       </w:pPr>
       <w:r>
-        <w:lastRenderedPageBreak/>
         <w:t>Document History</w:t>
       </w:r>
     </w:p>
@@ -3860,21 +4183,11 @@
           <w:pPr>
             <w:jc w:val="right"/>
           </w:pPr>
-          <w:r>
-            <w:fldChar w:fldCharType="begin"/>
-          </w:r>
-          <w:r>
-            <w:instrText xml:space="preserve"> DOCPROPERTY "Company"  \* MERGEFORMAT </w:instrText>
-          </w:r>
-          <w:r>
-            <w:fldChar w:fldCharType="separate"/>
-          </w:r>
-          <w:r>
-            <w:t>© 2008 - 2020 National Model Railroad Association, Inc.</w:t>
-          </w:r>
-          <w:r>
-            <w:fldChar w:fldCharType="end"/>
-          </w:r>
+          <w:fldSimple w:instr=" DOCPROPERTY &quot;Company&quot;  \* MERGEFORMAT ">
+            <w:r>
+              <w:t>© 2008 - 2020 National Model Railroad Association, Inc.</w:t>
+            </w:r>
+          </w:fldSimple>
         </w:p>
       </w:tc>
     </w:tr>
@@ -3968,39 +4281,19 @@
           <w:pPr>
             <w:jc w:val="right"/>
           </w:pPr>
-          <w:r>
-            <w:fldChar w:fldCharType="begin"/>
-          </w:r>
-          <w:r>
-            <w:instrText xml:space="preserve"> TITLE  \* MERGEFORMAT </w:instrText>
-          </w:r>
-          <w:r>
-            <w:fldChar w:fldCharType="separate"/>
-          </w:r>
-          <w:r>
-            <w:t>TI-9.1.1 Draft</w:t>
-          </w:r>
-          <w:r>
-            <w:fldChar w:fldCharType="end"/>
-          </w:r>
+          <w:fldSimple w:instr=" TITLE  \* MERGEFORMAT ">
+            <w:r>
+              <w:t>TI-9.1.1 Draft</w:t>
+            </w:r>
+          </w:fldSimple>
           <w:r>
             <w:t xml:space="preserve"> </w:t>
           </w:r>
-          <w:r>
-            <w:fldChar w:fldCharType="begin"/>
-          </w:r>
-          <w:r>
-            <w:instrText xml:space="preserve"> SUBJECT  \* MERGEFORMAT </w:instrText>
-          </w:r>
-          <w:r>
-            <w:fldChar w:fldCharType="separate"/>
-          </w:r>
-          <w:r>
-            <w:t>Sources for Connectors for DCC</w:t>
-          </w:r>
-          <w:r>
-            <w:fldChar w:fldCharType="end"/>
-          </w:r>
+          <w:fldSimple w:instr=" SUBJECT  \* MERGEFORMAT ">
+            <w:r>
+              <w:t>Sources for Connectors for DCC</w:t>
+            </w:r>
+          </w:fldSimple>
         </w:p>
       </w:tc>
     </w:tr>
@@ -4033,7 +4326,13 @@
           <w:spacing w:after="0"/>
         </w:pPr>
         <w:r>
-          <w:t>© 2008 - 2020 National Model Railroad Association, Inc.</w:t>
+          <w:t>© 2008 - 202</w:t>
+        </w:r>
+        <w:r>
+          <w:t>1</w:t>
+        </w:r>
+        <w:r>
+          <w:t xml:space="preserve"> National Model Railroad Association, Inc.</w:t>
         </w:r>
       </w:p>
     </w:sdtContent>
@@ -4232,7 +4531,7 @@
           <w:spacing w:after="0"/>
         </w:pPr>
         <w:r>
-          <w:t>© 2008 - 2020 National Model Railroad Association, Inc.</w:t>
+          <w:t>© 2008 - 2021 National Model Railroad Association, Inc.</w:t>
         </w:r>
       </w:p>
     </w:sdtContent>
@@ -6065,6 +6364,14 @@
 </w:numbering>
 </file>
 
+<file path=word/people.xml><?xml version="1.0" encoding="utf-8"?>
+<w15:people xmlns:wpc="http://schemas.microsoft.com/office/word/2010/wordprocessingCanvas" xmlns:cx="http://schemas.microsoft.com/office/drawing/2014/chartex" xmlns:cx1="http://schemas.microsoft.com/office/drawing/2015/9/8/chartex" xmlns:cx2="http://schemas.microsoft.com/office/drawing/2015/10/21/chartex" xmlns:cx3="http://schemas.microsoft.com/office/drawing/2016/5/9/chartex" xmlns:cx4="http://schemas.microsoft.com/office/drawing/2016/5/10/chartex" xmlns:cx5="http://schemas.microsoft.com/office/drawing/2016/5/11/chartex" xmlns:cx6="http://schemas.microsoft.com/office/drawing/2016/5/12/chartex" xmlns:cx7="http://schemas.microsoft.com/office/drawing/2016/5/13/chartex" xmlns:cx8="http://schemas.microsoft.com/office/drawing/2016/5/14/chartex" xmlns:mc="http://schemas.openxmlformats.org/markup-compatibility/2006" xmlns:aink="http://schemas.microsoft.com/office/drawing/2016/ink" xmlns:am3d="http://schemas.microsoft.com/office/drawing/2017/model3d" xmlns:o="urn:schemas-microsoft-com:office:office" xmlns:r="http://schemas.openxmlformats.org/officeDocument/2006/relationships" xmlns:m="http://schemas.openxmlformats.org/officeDocument/2006/math" xmlns:v="urn:schemas-microsoft-com:vml" xmlns:wp14="http://schemas.microsoft.com/office/word/2010/wordprocessingDrawing" xmlns:wp="http://schemas.openxmlformats.org/drawingml/2006/wordprocessingDrawing" xmlns:w10="urn:schemas-microsoft-com:office:word" xmlns:w="http://schemas.openxmlformats.org/wordprocessingml/2006/main" xmlns:w14="http://schemas.microsoft.com/office/word/2010/wordml" xmlns:w15="http://schemas.microsoft.com/office/word/2012/wordml" xmlns:w16cex="http://schemas.microsoft.com/office/word/2018/wordml/cex" xmlns:w16cid="http://schemas.microsoft.com/office/word/2016/wordml/cid" xmlns:w16="http://schemas.microsoft.com/office/word/2018/wordml" xmlns:w16sdtdh="http://schemas.microsoft.com/office/word/2020/wordml/sdtdatahash" xmlns:w16se="http://schemas.microsoft.com/office/word/2015/wordml/symex" xmlns:wpg="http://schemas.microsoft.com/office/word/2010/wordprocessingGroup" xmlns:wpi="http://schemas.microsoft.com/office/word/2010/wordprocessingInk" xmlns:wne="http://schemas.microsoft.com/office/word/2006/wordml" xmlns:wps="http://schemas.microsoft.com/office/word/2010/wordprocessingShape" mc:Ignorable="w14 w15 w16se w16cid w16 w16cex w16sdtdh wp14">
+  <w15:person w15:author="Mick_Moignard">
+    <w15:presenceInfo w15:providerId="None" w15:userId="Mick_Moignard"/>
+  </w15:person>
+</w15:people>
+</file>
+
 <file path=word/styles.xml><?xml version="1.0" encoding="utf-8"?>
 <w:styles xmlns:mc="http://schemas.openxmlformats.org/markup-compatibility/2006" xmlns:r="http://schemas.openxmlformats.org/officeDocument/2006/relationships" xmlns:w="http://schemas.openxmlformats.org/wordprocessingml/2006/main" xmlns:w14="http://schemas.microsoft.com/office/word/2010/wordml" xmlns:w15="http://schemas.microsoft.com/office/word/2012/wordml" xmlns:w16cex="http://schemas.microsoft.com/office/word/2018/wordml/cex" xmlns:w16cid="http://schemas.microsoft.com/office/word/2016/wordml/cid" xmlns:w16="http://schemas.microsoft.com/office/word/2018/wordml" xmlns:w16sdtdh="http://schemas.microsoft.com/office/word/2020/wordml/sdtdatahash" xmlns:w16se="http://schemas.microsoft.com/office/word/2015/wordml/symex" mc:Ignorable="w14 w15 w16se w16cid w16 w16cex w16sdtdh">
   <w:docDefaults>
@@ -6222,7 +6529,6 @@
     <w:lsdException w:name="Table Web 2" w:semiHidden="1" w:unhideWhenUsed="1"/>
     <w:lsdException w:name="Table Web 3" w:semiHidden="1" w:unhideWhenUsed="1"/>
     <w:lsdException w:name="Balloon Text" w:semiHidden="1" w:unhideWhenUsed="1"/>
-    <w:lsdException w:name="Table Grid" w:semiHidden="1" w:unhideWhenUsed="1"/>
     <w:lsdException w:name="Table Theme" w:semiHidden="1" w:unhideWhenUsed="1"/>
     <w:lsdException w:name="Placeholder Text" w:semiHidden="1" w:uiPriority="99"/>
     <w:lsdException w:name="No Spacing" w:uiPriority="1" w:qFormat="1"/>
@@ -8378,6 +8684,7 @@
     <w:rsidRoot w:val="00937D16"/>
     <w:rsid w:val="004C1DA8"/>
     <w:rsid w:val="007B763B"/>
+    <w:rsid w:val="008E1729"/>
     <w:rsid w:val="0091096E"/>
     <w:rsid w:val="00937D16"/>
     <w:rsid w:val="009772B2"/>
@@ -8574,7 +8881,7 @@
     <w:lsdException w:name="Table Web 2" w:semiHidden="1" w:unhideWhenUsed="1"/>
     <w:lsdException w:name="Table Web 3" w:semiHidden="1" w:unhideWhenUsed="1"/>
     <w:lsdException w:name="Balloon Text" w:semiHidden="1" w:unhideWhenUsed="1"/>
-    <w:lsdException w:name="Table Grid" w:semiHidden="1" w:uiPriority="59" w:unhideWhenUsed="1"/>
+    <w:lsdException w:name="Table Grid" w:uiPriority="59"/>
     <w:lsdException w:name="Table Theme" w:semiHidden="1" w:unhideWhenUsed="1"/>
     <w:lsdException w:name="Placeholder Text" w:semiHidden="1"/>
     <w:lsdException w:name="No Spacing" w:uiPriority="1" w:qFormat="1"/>

</xml_diff>